<commit_message>
Github Repository Link was changed in both documantation and ppt.
</commit_message>
<xml_diff>
--- a/TrafficAccidentPatternsAnalysis Documentation.docx
+++ b/TrafficAccidentPatternsAnalysis Documentation.docx
@@ -7980,7 +7980,7 @@
           <w:szCs w:val="28"/>
           <w:rtl w:val="0"/>
         </w:rPr>
-        <w:t xml:space="preserve">           </w:t>
+        <w:t xml:space="preserve">          </w:t>
       </w:r>
       <w:hyperlink r:id="rId16">
         <w:r>
@@ -7991,7 +7991,7 @@
             <w:u w:val="single"/>
             <w:rtl w:val="0"/>
           </w:rPr>
-          <w:t xml:space="preserve">https://github.com/VISWANADHVEERA/TrafficAccidentPatterns </w:t>
+          <w:t xml:space="preserve"> https://github.com/VISWANADHVEERA/traffic-accident-patterns</w:t>
         </w:r>
       </w:hyperlink>
       <w:r>

</xml_diff>